<commit_message>
Third Class, add form
</commit_message>
<xml_diff>
--- a/Curso Flutter Alura Anotações.docx
+++ b/Curso Flutter Alura Anotações.docx
@@ -14,8 +14,17 @@
           <w:b/>
           <w:bCs/>
         </w:rPr>
-        <w:t>Aula 02 Flutter</w:t>
-      </w:r>
+        <w:t xml:space="preserve">Aula 02 </w:t>
+      </w:r>
+      <w:proofErr w:type="spellStart"/>
+      <w:r>
+        <w:rPr>
+          <w:b/>
+          <w:bCs/>
+        </w:rPr>
+        <w:t>Flutter</w:t>
+      </w:r>
+      <w:proofErr w:type="spellEnd"/>
     </w:p>
     <w:p>
       <w:pPr>
@@ -44,7 +53,23 @@
           <w:b/>
           <w:bCs/>
         </w:rPr>
-        <w:t xml:space="preserve">- MaterialApp </w:t>
+        <w:t xml:space="preserve">- </w:t>
+      </w:r>
+      <w:proofErr w:type="spellStart"/>
+      <w:r>
+        <w:rPr>
+          <w:b/>
+          <w:bCs/>
+        </w:rPr>
+        <w:t>MaterialApp</w:t>
+      </w:r>
+      <w:proofErr w:type="spellEnd"/>
+      <w:r>
+        <w:rPr>
+          <w:b/>
+          <w:bCs/>
+        </w:rPr>
+        <w:t xml:space="preserve"> </w:t>
       </w:r>
     </w:p>
     <w:p>
@@ -64,7 +89,23 @@
           <w:b/>
           <w:bCs/>
         </w:rPr>
-        <w:t xml:space="preserve">- Scaffold </w:t>
+        <w:t xml:space="preserve">- </w:t>
+      </w:r>
+      <w:proofErr w:type="spellStart"/>
+      <w:r>
+        <w:rPr>
+          <w:b/>
+          <w:bCs/>
+        </w:rPr>
+        <w:t>Scaffold</w:t>
+      </w:r>
+      <w:proofErr w:type="spellEnd"/>
+      <w:r>
+        <w:rPr>
+          <w:b/>
+          <w:bCs/>
+        </w:rPr>
+        <w:t xml:space="preserve"> </w:t>
       </w:r>
     </w:p>
     <w:p>
@@ -84,8 +125,19 @@
           <w:b/>
           <w:bCs/>
         </w:rPr>
-        <w:t>-appBar</w:t>
-      </w:r>
+        <w:t>-</w:t>
+      </w:r>
+      <w:proofErr w:type="spellStart"/>
+      <w:proofErr w:type="gramStart"/>
+      <w:r>
+        <w:rPr>
+          <w:b/>
+          <w:bCs/>
+        </w:rPr>
+        <w:t>appBar</w:t>
+      </w:r>
+      <w:proofErr w:type="spellEnd"/>
+      <w:proofErr w:type="gramEnd"/>
     </w:p>
     <w:p>
       <w:r>
@@ -104,24 +156,62 @@
           <w:b/>
           <w:bCs/>
         </w:rPr>
-        <w:t>-Tittle e home</w:t>
-      </w:r>
-    </w:p>
-    <w:p>
-      <w:r>
-        <w:t xml:space="preserve">Tittle que exibe o título descrito pelo Widget Text localizado dentre a appBar. Home indica a primeira página que acessamos ao entre no app. </w:t>
-      </w:r>
-    </w:p>
-    <w:p>
-      <w:pPr>
-        <w:rPr>
-          <w:b/>
-          <w:bCs/>
-        </w:rPr>
-      </w:pPr>
-      <w:r>
         <w:t>-</w:t>
       </w:r>
+      <w:proofErr w:type="spellStart"/>
+      <w:r>
+        <w:rPr>
+          <w:b/>
+          <w:bCs/>
+        </w:rPr>
+        <w:t>Tittle</w:t>
+      </w:r>
+      <w:proofErr w:type="spellEnd"/>
+      <w:r>
+        <w:rPr>
+          <w:b/>
+          <w:bCs/>
+        </w:rPr>
+        <w:t xml:space="preserve"> e home</w:t>
+      </w:r>
+    </w:p>
+    <w:p>
+      <w:proofErr w:type="spellStart"/>
+      <w:r>
+        <w:t>Tittle</w:t>
+      </w:r>
+      <w:proofErr w:type="spellEnd"/>
+      <w:r>
+        <w:t xml:space="preserve"> que exibe o título descrito pelo Widget </w:t>
+      </w:r>
+      <w:proofErr w:type="spellStart"/>
+      <w:r>
+        <w:t>Text</w:t>
+      </w:r>
+      <w:proofErr w:type="spellEnd"/>
+      <w:r>
+        <w:t xml:space="preserve"> localizado dentre a </w:t>
+      </w:r>
+      <w:proofErr w:type="spellStart"/>
+      <w:r>
+        <w:t>appBar</w:t>
+      </w:r>
+      <w:proofErr w:type="spellEnd"/>
+      <w:r>
+        <w:t xml:space="preserve">. Home indica a primeira página que acessamos ao entre no app. </w:t>
+      </w:r>
+    </w:p>
+    <w:p>
+      <w:pPr>
+        <w:rPr>
+          <w:b/>
+          <w:bCs/>
+        </w:rPr>
+      </w:pPr>
+      <w:r>
+        <w:t>-</w:t>
+      </w:r>
+      <w:proofErr w:type="spellStart"/>
       <w:r>
         <w:rPr>
           <w:b/>
@@ -129,16 +219,40 @@
         </w:rPr>
         <w:t>FloatingActionButton</w:t>
       </w:r>
+      <w:proofErr w:type="spellEnd"/>
     </w:p>
     <w:p>
       <w:r>
         <w:t xml:space="preserve">Adiciona a tela um botão dentre esse Widget utilizamos o </w:t>
       </w:r>
       <w:r>
-        <w:t>“child</w:t>
-      </w:r>
-      <w:r>
-        <w:t xml:space="preserve">:” que seria o conteúdo do botão criado e utilizamos o “Icon(Icons.add)” para adicionar ao botão criado um ícone. </w:t>
+        <w:t>“</w:t>
+      </w:r>
+      <w:proofErr w:type="spellStart"/>
+      <w:r>
+        <w:t>child</w:t>
+      </w:r>
+      <w:proofErr w:type="spellEnd"/>
+      <w:r>
+        <w:t>:” que seria o conteúdo do botão criado e utilizamos o “</w:t>
+      </w:r>
+      <w:proofErr w:type="spellStart"/>
+      <w:proofErr w:type="gramStart"/>
+      <w:r>
+        <w:t>Icon</w:t>
+      </w:r>
+      <w:proofErr w:type="spellEnd"/>
+      <w:r>
+        <w:t>(</w:t>
+      </w:r>
+      <w:proofErr w:type="spellStart"/>
+      <w:proofErr w:type="gramEnd"/>
+      <w:r>
+        <w:t>Icons.add</w:t>
+      </w:r>
+      <w:proofErr w:type="spellEnd"/>
+      <w:r>
+        <w:t xml:space="preserve">)” para adicionar ao botão criado um ícone. </w:t>
       </w:r>
     </w:p>
     <w:p>
@@ -158,7 +272,63 @@
     </w:p>
     <w:p>
       <w:r>
-        <w:t xml:space="preserve">Widget que cria um container em volta de um conteúdo específico, dentro dele utilizamos o “child: ListTile” outro recurso do marterialApp que organiza os cards em forma de uma lista. Leading seria a parte onde utilizaremos o ícone do card, title é para o tittulo principal e subtitle para o subtítulo. </w:t>
+        <w:t>Widget que cria um container em volta de um conteúdo específico, dentro dele utilizamos o “</w:t>
+      </w:r>
+      <w:proofErr w:type="spellStart"/>
+      <w:r>
+        <w:t>child</w:t>
+      </w:r>
+      <w:proofErr w:type="spellEnd"/>
+      <w:r>
+        <w:t xml:space="preserve">: </w:t>
+      </w:r>
+      <w:proofErr w:type="spellStart"/>
+      <w:r>
+        <w:t>ListTile</w:t>
+      </w:r>
+      <w:proofErr w:type="spellEnd"/>
+      <w:r>
+        <w:t xml:space="preserve">” outro recurso do </w:t>
+      </w:r>
+      <w:proofErr w:type="spellStart"/>
+      <w:r>
+        <w:t>marterialApp</w:t>
+      </w:r>
+      <w:proofErr w:type="spellEnd"/>
+      <w:r>
+        <w:t xml:space="preserve"> que organiza os cards em forma de uma lista. </w:t>
+      </w:r>
+      <w:proofErr w:type="spellStart"/>
+      <w:r>
+        <w:t>Leading</w:t>
+      </w:r>
+      <w:proofErr w:type="spellEnd"/>
+      <w:r>
+        <w:t xml:space="preserve"> seria a parte onde utilizaremos o ícone do card, </w:t>
+      </w:r>
+      <w:proofErr w:type="spellStart"/>
+      <w:r>
+        <w:t>title</w:t>
+      </w:r>
+      <w:proofErr w:type="spellEnd"/>
+      <w:r>
+        <w:t xml:space="preserve"> é para o </w:t>
+      </w:r>
+      <w:proofErr w:type="spellStart"/>
+      <w:r>
+        <w:t>tittulo</w:t>
+      </w:r>
+      <w:proofErr w:type="spellEnd"/>
+      <w:r>
+        <w:t xml:space="preserve"> principal e </w:t>
+      </w:r>
+      <w:proofErr w:type="spellStart"/>
+      <w:r>
+        <w:t>subtitle</w:t>
+      </w:r>
+      <w:proofErr w:type="spellEnd"/>
+      <w:r>
+        <w:t xml:space="preserve"> para o subtítulo. </w:t>
       </w:r>
     </w:p>
     <w:p/>
@@ -188,8 +358,17 @@
           <w:b/>
           <w:bCs/>
         </w:rPr>
-        <w:t xml:space="preserve"> Flutter</w:t>
-      </w:r>
+        <w:t xml:space="preserve"> </w:t>
+      </w:r>
+      <w:proofErr w:type="spellStart"/>
+      <w:r>
+        <w:rPr>
+          <w:b/>
+          <w:bCs/>
+        </w:rPr>
+        <w:t>Flutter</w:t>
+      </w:r>
+      <w:proofErr w:type="spellEnd"/>
     </w:p>
     <w:p>
       <w:pPr>
@@ -220,27 +399,77 @@
           <w:bCs/>
           <w:u w:val="single"/>
         </w:rPr>
-        <w:t xml:space="preserve">-StatelessWidget </w:t>
-      </w:r>
-    </w:p>
-    <w:p>
-      <w:r>
-        <w:t>Ao contrario do Stateful é mais comum para métodos estáticos.</w:t>
-      </w:r>
-    </w:p>
-    <w:p>
-      <w:pPr>
-        <w:rPr>
-          <w:b/>
-          <w:bCs/>
-        </w:rPr>
-      </w:pPr>
-      <w:r>
-        <w:rPr>
-          <w:b/>
-          <w:bCs/>
-        </w:rPr>
-        <w:t xml:space="preserve">-StateFulWidget </w:t>
+        <w:t>-</w:t>
+      </w:r>
+      <w:proofErr w:type="spellStart"/>
+      <w:r>
+        <w:rPr>
+          <w:b/>
+          <w:bCs/>
+          <w:u w:val="single"/>
+        </w:rPr>
+        <w:t>StatelessWidget</w:t>
+      </w:r>
+      <w:proofErr w:type="spellEnd"/>
+      <w:r>
+        <w:rPr>
+          <w:b/>
+          <w:bCs/>
+          <w:u w:val="single"/>
+        </w:rPr>
+        <w:t xml:space="preserve"> </w:t>
+      </w:r>
+    </w:p>
+    <w:p>
+      <w:r>
+        <w:t xml:space="preserve">Ao </w:t>
+      </w:r>
+      <w:proofErr w:type="gramStart"/>
+      <w:r>
+        <w:t>contrario</w:t>
+      </w:r>
+      <w:proofErr w:type="gramEnd"/>
+      <w:r>
+        <w:t xml:space="preserve"> do </w:t>
+      </w:r>
+      <w:proofErr w:type="spellStart"/>
+      <w:r>
+        <w:t>Stateful</w:t>
+      </w:r>
+      <w:proofErr w:type="spellEnd"/>
+      <w:r>
+        <w:t xml:space="preserve"> é mais comum para métodos estáticos.</w:t>
+      </w:r>
+    </w:p>
+    <w:p>
+      <w:pPr>
+        <w:rPr>
+          <w:b/>
+          <w:bCs/>
+        </w:rPr>
+      </w:pPr>
+      <w:r>
+        <w:rPr>
+          <w:b/>
+          <w:bCs/>
+        </w:rPr>
+        <w:t>-</w:t>
+      </w:r>
+      <w:proofErr w:type="spellStart"/>
+      <w:r>
+        <w:rPr>
+          <w:b/>
+          <w:bCs/>
+        </w:rPr>
+        <w:t>StateFulWidget</w:t>
+      </w:r>
+      <w:proofErr w:type="spellEnd"/>
+      <w:r>
+        <w:rPr>
+          <w:b/>
+          <w:bCs/>
+        </w:rPr>
+        <w:t xml:space="preserve"> </w:t>
       </w:r>
     </w:p>
     <w:p>
@@ -251,9 +480,655 @@
     <w:p>
       <w:pPr>
         <w:rPr>
+          <w:b/>
+          <w:bCs/>
+        </w:rPr>
+      </w:pPr>
+      <w:r>
+        <w:rPr>
+          <w:b/>
+          <w:bCs/>
+        </w:rPr>
+        <w:t>-</w:t>
+      </w:r>
+      <w:proofErr w:type="spellStart"/>
+      <w:r>
+        <w:rPr>
+          <w:b/>
+          <w:bCs/>
+        </w:rPr>
+        <w:t>Padding</w:t>
+      </w:r>
+      <w:proofErr w:type="spellEnd"/>
+    </w:p>
+    <w:p>
+      <w:pPr>
+        <w:rPr>
+          <w:b/>
+          <w:bCs/>
+        </w:rPr>
+      </w:pPr>
+      <w:r>
+        <w:rPr>
+          <w:rFonts w:ascii="Source Serif Pro" w:hAnsi="Source Serif Pro"/>
+          <w:color w:val="C0C0C0"/>
+          <w:sz w:val="27"/>
+          <w:szCs w:val="27"/>
+          <w:shd w:val="clear" w:color="auto" w:fill="121212"/>
+        </w:rPr>
+        <w:t>o </w:t>
+      </w:r>
+      <w:proofErr w:type="spellStart"/>
+      <w:proofErr w:type="gramStart"/>
+      <w:r>
+        <w:rPr>
+          <w:rStyle w:val="CdigoHTML"/>
+          <w:rFonts w:eastAsiaTheme="minorHAnsi"/>
+          <w:b/>
+          <w:bCs/>
+          <w:color w:val="FFFFFF"/>
+          <w:sz w:val="23"/>
+          <w:szCs w:val="23"/>
+          <w:shd w:val="clear" w:color="auto" w:fill="272822"/>
+        </w:rPr>
+        <w:t>Padding</w:t>
+      </w:r>
+      <w:proofErr w:type="spellEnd"/>
+      <w:r>
+        <w:rPr>
+          <w:rStyle w:val="CdigoHTML"/>
+          <w:rFonts w:eastAsiaTheme="minorHAnsi"/>
+          <w:b/>
+          <w:bCs/>
+          <w:color w:val="FFFFFF"/>
+          <w:sz w:val="23"/>
+          <w:szCs w:val="23"/>
+          <w:shd w:val="clear" w:color="auto" w:fill="272822"/>
+        </w:rPr>
+        <w:t>(</w:t>
+      </w:r>
+      <w:proofErr w:type="gramEnd"/>
+      <w:r>
+        <w:rPr>
+          <w:rStyle w:val="CdigoHTML"/>
+          <w:rFonts w:eastAsiaTheme="minorHAnsi"/>
+          <w:b/>
+          <w:bCs/>
+          <w:color w:val="FFFFFF"/>
+          <w:sz w:val="23"/>
+          <w:szCs w:val="23"/>
+          <w:shd w:val="clear" w:color="auto" w:fill="272822"/>
+        </w:rPr>
+        <w:t>)</w:t>
+      </w:r>
+      <w:r>
+        <w:rPr>
+          <w:rFonts w:ascii="Source Serif Pro" w:hAnsi="Source Serif Pro"/>
+          <w:color w:val="C0C0C0"/>
+          <w:sz w:val="27"/>
+          <w:szCs w:val="27"/>
+          <w:shd w:val="clear" w:color="auto" w:fill="121212"/>
+        </w:rPr>
+        <w:t xml:space="preserve">, widget responsável pela adição desse tipo de margem. O próprio </w:t>
+      </w:r>
+      <w:proofErr w:type="spellStart"/>
+      <w:r>
+        <w:rPr>
+          <w:rFonts w:ascii="Source Serif Pro" w:hAnsi="Source Serif Pro"/>
+          <w:color w:val="C0C0C0"/>
+          <w:sz w:val="27"/>
+          <w:szCs w:val="27"/>
+          <w:shd w:val="clear" w:color="auto" w:fill="121212"/>
+        </w:rPr>
+        <w:t>IntelliJ</w:t>
+      </w:r>
+      <w:proofErr w:type="spellEnd"/>
+      <w:r>
+        <w:rPr>
+          <w:rFonts w:ascii="Source Serif Pro" w:hAnsi="Source Serif Pro"/>
+          <w:color w:val="C0C0C0"/>
+          <w:sz w:val="27"/>
+          <w:szCs w:val="27"/>
+          <w:shd w:val="clear" w:color="auto" w:fill="121212"/>
+        </w:rPr>
+        <w:t xml:space="preserve"> nos permite implementá-lo automaticamente a partir da sugestão "</w:t>
+      </w:r>
+      <w:proofErr w:type="spellStart"/>
+      <w:r>
+        <w:rPr>
+          <w:rStyle w:val="nfase"/>
+          <w:rFonts w:ascii="Source Serif Pro" w:hAnsi="Source Serif Pro"/>
+          <w:color w:val="C0C0C0"/>
+          <w:sz w:val="27"/>
+          <w:szCs w:val="27"/>
+          <w:shd w:val="clear" w:color="auto" w:fill="121212"/>
+        </w:rPr>
+        <w:t>Add</w:t>
+      </w:r>
+      <w:proofErr w:type="spellEnd"/>
+      <w:r>
+        <w:rPr>
+          <w:rStyle w:val="nfase"/>
+          <w:rFonts w:ascii="Source Serif Pro" w:hAnsi="Source Serif Pro"/>
+          <w:color w:val="C0C0C0"/>
+          <w:sz w:val="27"/>
+          <w:szCs w:val="27"/>
+          <w:shd w:val="clear" w:color="auto" w:fill="121212"/>
+        </w:rPr>
+        <w:t xml:space="preserve"> </w:t>
+      </w:r>
+      <w:proofErr w:type="spellStart"/>
+      <w:r>
+        <w:rPr>
+          <w:rStyle w:val="nfase"/>
+          <w:rFonts w:ascii="Source Serif Pro" w:hAnsi="Source Serif Pro"/>
+          <w:color w:val="C0C0C0"/>
+          <w:sz w:val="27"/>
+          <w:szCs w:val="27"/>
+          <w:shd w:val="clear" w:color="auto" w:fill="121212"/>
+        </w:rPr>
+        <w:t>padding</w:t>
+      </w:r>
+      <w:proofErr w:type="spellEnd"/>
+      <w:r>
+        <w:rPr>
+          <w:rFonts w:ascii="Source Serif Pro" w:hAnsi="Source Serif Pro"/>
+          <w:color w:val="C0C0C0"/>
+          <w:sz w:val="27"/>
+          <w:szCs w:val="27"/>
+          <w:shd w:val="clear" w:color="auto" w:fill="121212"/>
+        </w:rPr>
+        <w:t>" (ou "</w:t>
+      </w:r>
+      <w:r>
+        <w:rPr>
+          <w:rStyle w:val="nfase"/>
+          <w:rFonts w:ascii="Source Serif Pro" w:hAnsi="Source Serif Pro"/>
+          <w:color w:val="C0C0C0"/>
+          <w:sz w:val="27"/>
+          <w:szCs w:val="27"/>
+          <w:shd w:val="clear" w:color="auto" w:fill="121212"/>
+        </w:rPr>
+        <w:t xml:space="preserve">Wrap </w:t>
+      </w:r>
+      <w:proofErr w:type="spellStart"/>
+      <w:r>
+        <w:rPr>
+          <w:rStyle w:val="nfase"/>
+          <w:rFonts w:ascii="Source Serif Pro" w:hAnsi="Source Serif Pro"/>
+          <w:color w:val="C0C0C0"/>
+          <w:sz w:val="27"/>
+          <w:szCs w:val="27"/>
+          <w:shd w:val="clear" w:color="auto" w:fill="121212"/>
+        </w:rPr>
+        <w:t>with</w:t>
+      </w:r>
+      <w:proofErr w:type="spellEnd"/>
+      <w:r>
+        <w:rPr>
+          <w:rStyle w:val="nfase"/>
+          <w:rFonts w:ascii="Source Serif Pro" w:hAnsi="Source Serif Pro"/>
+          <w:color w:val="C0C0C0"/>
+          <w:sz w:val="27"/>
+          <w:szCs w:val="27"/>
+          <w:shd w:val="clear" w:color="auto" w:fill="121212"/>
+        </w:rPr>
+        <w:t xml:space="preserve"> </w:t>
+      </w:r>
+      <w:proofErr w:type="spellStart"/>
+      <w:r>
+        <w:rPr>
+          <w:rStyle w:val="nfase"/>
+          <w:rFonts w:ascii="Source Serif Pro" w:hAnsi="Source Serif Pro"/>
+          <w:color w:val="C0C0C0"/>
+          <w:sz w:val="27"/>
+          <w:szCs w:val="27"/>
+          <w:shd w:val="clear" w:color="auto" w:fill="121212"/>
+        </w:rPr>
+        <w:t>padding</w:t>
+      </w:r>
+      <w:proofErr w:type="spellEnd"/>
+      <w:r>
+        <w:rPr>
+          <w:rFonts w:ascii="Source Serif Pro" w:hAnsi="Source Serif Pro"/>
+          <w:color w:val="C0C0C0"/>
+          <w:sz w:val="27"/>
+          <w:szCs w:val="27"/>
+          <w:shd w:val="clear" w:color="auto" w:fill="121212"/>
+        </w:rPr>
+        <w:t xml:space="preserve">") acessada com "Alt + </w:t>
+      </w:r>
+      <w:proofErr w:type="spellStart"/>
+      <w:r>
+        <w:rPr>
+          <w:rFonts w:ascii="Source Serif Pro" w:hAnsi="Source Serif Pro"/>
+          <w:color w:val="C0C0C0"/>
+          <w:sz w:val="27"/>
+          <w:szCs w:val="27"/>
+          <w:shd w:val="clear" w:color="auto" w:fill="121212"/>
+        </w:rPr>
+        <w:t>Enter</w:t>
+      </w:r>
+      <w:proofErr w:type="spellEnd"/>
+      <w:r>
+        <w:rPr>
+          <w:rFonts w:ascii="Source Serif Pro" w:hAnsi="Source Serif Pro"/>
+          <w:color w:val="C0C0C0"/>
+          <w:sz w:val="27"/>
+          <w:szCs w:val="27"/>
+          <w:shd w:val="clear" w:color="auto" w:fill="121212"/>
+        </w:rPr>
+        <w:t>".</w:t>
+      </w:r>
+    </w:p>
+    <w:p>
+      <w:pPr>
+        <w:rPr>
+          <w:b/>
+          <w:bCs/>
+        </w:rPr>
+      </w:pPr>
+    </w:p>
+    <w:p>
+      <w:pPr>
+        <w:rPr>
+          <w:b/>
+          <w:bCs/>
+        </w:rPr>
+      </w:pPr>
+    </w:p>
+    <w:p>
+      <w:pPr>
+        <w:rPr>
+          <w:b/>
+          <w:bCs/>
+        </w:rPr>
+      </w:pPr>
+      <w:r>
+        <w:rPr>
+          <w:b/>
+          <w:bCs/>
+        </w:rPr>
+        <w:lastRenderedPageBreak/>
+        <w:t>-</w:t>
+      </w:r>
+      <w:proofErr w:type="spellStart"/>
+      <w:r>
+        <w:rPr>
+          <w:b/>
+          <w:bCs/>
+        </w:rPr>
+        <w:t>TextField</w:t>
+      </w:r>
+      <w:proofErr w:type="spellEnd"/>
+    </w:p>
+    <w:p>
+      <w:pPr>
+        <w:rPr>
+          <w:b/>
+          <w:bCs/>
+        </w:rPr>
+      </w:pPr>
+      <w:r>
+        <w:rPr>
+          <w:rFonts w:ascii="Source Serif Pro" w:hAnsi="Source Serif Pro"/>
+          <w:color w:val="C0C0C0"/>
+          <w:sz w:val="27"/>
+          <w:szCs w:val="27"/>
+          <w:shd w:val="clear" w:color="auto" w:fill="121212"/>
+        </w:rPr>
+        <w:t> trata justamente de componentes com o comportamento de enviar informações para o aplicativo. Dentre eles, temos o </w:t>
+      </w:r>
+      <w:proofErr w:type="spellStart"/>
+      <w:r>
+        <w:rPr>
+          <w:rStyle w:val="CdigoHTML"/>
+          <w:rFonts w:eastAsiaTheme="minorHAnsi"/>
+          <w:b/>
+          <w:bCs/>
+          <w:color w:val="FFFFFF"/>
+          <w:sz w:val="23"/>
+          <w:szCs w:val="23"/>
+          <w:shd w:val="clear" w:color="auto" w:fill="272822"/>
+        </w:rPr>
+        <w:t>TextField</w:t>
+      </w:r>
+      <w:proofErr w:type="spellEnd"/>
+      <w:r>
+        <w:rPr>
+          <w:rFonts w:ascii="Source Serif Pro" w:hAnsi="Source Serif Pro"/>
+          <w:color w:val="C0C0C0"/>
+          <w:sz w:val="27"/>
+          <w:szCs w:val="27"/>
+          <w:shd w:val="clear" w:color="auto" w:fill="121212"/>
+        </w:rPr>
+        <w:t>, um widget de edição de texto.</w:t>
+      </w:r>
+    </w:p>
+    <w:p>
+      <w:pPr>
+        <w:rPr>
+          <w:b/>
+          <w:bCs/>
+        </w:rPr>
+      </w:pPr>
+      <w:r>
+        <w:rPr>
+          <w:b/>
+          <w:bCs/>
+        </w:rPr>
+        <w:t>-</w:t>
+      </w:r>
+      <w:proofErr w:type="spellStart"/>
+      <w:proofErr w:type="gramStart"/>
+      <w:r>
+        <w:rPr>
+          <w:b/>
+          <w:bCs/>
+        </w:rPr>
+        <w:t>decorator</w:t>
+      </w:r>
+      <w:proofErr w:type="spellEnd"/>
+      <w:proofErr w:type="gramEnd"/>
+    </w:p>
+    <w:p>
+      <w:pPr>
+        <w:rPr>
+          <w:b/>
+          <w:bCs/>
+        </w:rPr>
+      </w:pPr>
+      <w:r>
+        <w:rPr>
+          <w:rFonts w:ascii="Source Serif Pro" w:hAnsi="Source Serif Pro"/>
+          <w:color w:val="C0C0C0"/>
+          <w:sz w:val="27"/>
+          <w:szCs w:val="27"/>
+          <w:shd w:val="clear" w:color="auto" w:fill="121212"/>
+        </w:rPr>
+        <w:t> a propriedade </w:t>
+      </w:r>
+      <w:proofErr w:type="spellStart"/>
+      <w:r>
+        <w:rPr>
+          <w:rStyle w:val="CdigoHTML"/>
+          <w:rFonts w:eastAsiaTheme="minorHAnsi"/>
+          <w:b/>
+          <w:bCs/>
+          <w:color w:val="FFFFFF"/>
+          <w:sz w:val="23"/>
+          <w:szCs w:val="23"/>
+          <w:shd w:val="clear" w:color="auto" w:fill="272822"/>
+        </w:rPr>
+        <w:t>decoration</w:t>
+      </w:r>
+      <w:proofErr w:type="spellEnd"/>
+      <w:r>
+        <w:rPr>
+          <w:rFonts w:ascii="Source Serif Pro" w:hAnsi="Source Serif Pro"/>
+          <w:color w:val="C0C0C0"/>
+          <w:sz w:val="27"/>
+          <w:szCs w:val="27"/>
+          <w:shd w:val="clear" w:color="auto" w:fill="121212"/>
+        </w:rPr>
+        <w:t>, responsável pelas decorações desse widget. A </w:t>
+      </w:r>
+      <w:proofErr w:type="spellStart"/>
+      <w:r>
+        <w:rPr>
+          <w:rStyle w:val="CdigoHTML"/>
+          <w:rFonts w:eastAsiaTheme="minorHAnsi"/>
+          <w:color w:val="FFFFFF"/>
+          <w:shd w:val="clear" w:color="auto" w:fill="272822"/>
+        </w:rPr>
+        <w:t>decoration</w:t>
+      </w:r>
+      <w:proofErr w:type="spellEnd"/>
+      <w:r>
+        <w:rPr>
+          <w:rFonts w:ascii="Source Serif Pro" w:hAnsi="Source Serif Pro"/>
+          <w:color w:val="C0C0C0"/>
+          <w:sz w:val="27"/>
+          <w:szCs w:val="27"/>
+          <w:shd w:val="clear" w:color="auto" w:fill="121212"/>
+        </w:rPr>
+        <w:t> recebe um widget </w:t>
+      </w:r>
+      <w:proofErr w:type="spellStart"/>
+      <w:proofErr w:type="gramStart"/>
+      <w:r>
+        <w:rPr>
+          <w:rStyle w:val="CdigoHTML"/>
+          <w:rFonts w:eastAsiaTheme="minorHAnsi"/>
+          <w:b/>
+          <w:bCs/>
+          <w:color w:val="FFFFFF"/>
+          <w:sz w:val="23"/>
+          <w:szCs w:val="23"/>
+          <w:shd w:val="clear" w:color="auto" w:fill="272822"/>
+        </w:rPr>
+        <w:t>InputDecoration</w:t>
+      </w:r>
+      <w:proofErr w:type="spellEnd"/>
+      <w:r>
+        <w:rPr>
+          <w:rStyle w:val="CdigoHTML"/>
+          <w:rFonts w:eastAsiaTheme="minorHAnsi"/>
+          <w:b/>
+          <w:bCs/>
+          <w:color w:val="FFFFFF"/>
+          <w:sz w:val="23"/>
+          <w:szCs w:val="23"/>
+          <w:shd w:val="clear" w:color="auto" w:fill="272822"/>
+        </w:rPr>
+        <w:t>(</w:t>
+      </w:r>
+      <w:proofErr w:type="gramEnd"/>
+      <w:r>
+        <w:rPr>
+          <w:rStyle w:val="CdigoHTML"/>
+          <w:rFonts w:eastAsiaTheme="minorHAnsi"/>
+          <w:b/>
+          <w:bCs/>
+          <w:color w:val="FFFFFF"/>
+          <w:sz w:val="23"/>
+          <w:szCs w:val="23"/>
+          <w:shd w:val="clear" w:color="auto" w:fill="272822"/>
+        </w:rPr>
+        <w:t>)</w:t>
+      </w:r>
+      <w:r>
+        <w:rPr>
+          <w:rFonts w:ascii="Source Serif Pro" w:hAnsi="Source Serif Pro"/>
+          <w:color w:val="C0C0C0"/>
+          <w:sz w:val="27"/>
+          <w:szCs w:val="27"/>
+          <w:shd w:val="clear" w:color="auto" w:fill="121212"/>
+        </w:rPr>
+        <w:t> que, por sua vez, possui propriedades para modificar a parte visual desse campo, seja com a </w:t>
+      </w:r>
+      <w:proofErr w:type="spellStart"/>
+      <w:r>
+        <w:rPr>
+          <w:rStyle w:val="CdigoHTML"/>
+          <w:rFonts w:eastAsiaTheme="minorHAnsi"/>
+          <w:b/>
+          <w:bCs/>
+          <w:color w:val="FFFFFF"/>
+          <w:sz w:val="23"/>
+          <w:szCs w:val="23"/>
+          <w:shd w:val="clear" w:color="auto" w:fill="272822"/>
+        </w:rPr>
+        <w:t>labelText</w:t>
+      </w:r>
+      <w:proofErr w:type="spellEnd"/>
+      <w:r>
+        <w:rPr>
+          <w:rFonts w:ascii="Source Serif Pro" w:hAnsi="Source Serif Pro"/>
+          <w:color w:val="C0C0C0"/>
+          <w:sz w:val="27"/>
+          <w:szCs w:val="27"/>
+          <w:shd w:val="clear" w:color="auto" w:fill="121212"/>
+        </w:rPr>
+        <w:t xml:space="preserve">, que nos permite exibir um rótulo por meio de uma </w:t>
+      </w:r>
+      <w:proofErr w:type="spellStart"/>
+      <w:r>
+        <w:rPr>
+          <w:rFonts w:ascii="Source Serif Pro" w:hAnsi="Source Serif Pro"/>
+          <w:color w:val="C0C0C0"/>
+          <w:sz w:val="27"/>
+          <w:szCs w:val="27"/>
+          <w:shd w:val="clear" w:color="auto" w:fill="121212"/>
+        </w:rPr>
+        <w:t>string</w:t>
+      </w:r>
+      <w:proofErr w:type="spellEnd"/>
+      <w:r>
+        <w:rPr>
+          <w:rFonts w:ascii="Source Serif Pro" w:hAnsi="Source Serif Pro"/>
+          <w:color w:val="C0C0C0"/>
+          <w:sz w:val="27"/>
+          <w:szCs w:val="27"/>
+          <w:shd w:val="clear" w:color="auto" w:fill="121212"/>
+        </w:rPr>
+        <w:t xml:space="preserve"> ("Número da conta"), ou a </w:t>
+      </w:r>
+      <w:proofErr w:type="spellStart"/>
+      <w:r>
+        <w:rPr>
+          <w:rStyle w:val="CdigoHTML"/>
+          <w:rFonts w:eastAsiaTheme="minorHAnsi"/>
+          <w:color w:val="FFFFFF"/>
+          <w:shd w:val="clear" w:color="auto" w:fill="272822"/>
+        </w:rPr>
+        <w:t>hintText</w:t>
+      </w:r>
+      <w:proofErr w:type="spellEnd"/>
+      <w:r>
+        <w:rPr>
+          <w:rFonts w:ascii="Source Serif Pro" w:hAnsi="Source Serif Pro"/>
+          <w:color w:val="C0C0C0"/>
+          <w:sz w:val="27"/>
+          <w:szCs w:val="27"/>
+          <w:shd w:val="clear" w:color="auto" w:fill="121212"/>
+        </w:rPr>
+        <w:t xml:space="preserve">, que permite a criação de uma dica também por meio de uma </w:t>
+      </w:r>
+      <w:proofErr w:type="spellStart"/>
+      <w:r>
+        <w:rPr>
+          <w:rFonts w:ascii="Source Serif Pro" w:hAnsi="Source Serif Pro"/>
+          <w:color w:val="C0C0C0"/>
+          <w:sz w:val="27"/>
+          <w:szCs w:val="27"/>
+          <w:shd w:val="clear" w:color="auto" w:fill="121212"/>
+        </w:rPr>
+        <w:t>string</w:t>
+      </w:r>
+      <w:proofErr w:type="spellEnd"/>
+      <w:r>
+        <w:rPr>
+          <w:rFonts w:ascii="Source Serif Pro" w:hAnsi="Source Serif Pro"/>
+          <w:color w:val="C0C0C0"/>
+          <w:sz w:val="27"/>
+          <w:szCs w:val="27"/>
+          <w:shd w:val="clear" w:color="auto" w:fill="121212"/>
+        </w:rPr>
+        <w:t xml:space="preserve"> (</w:t>
+      </w:r>
+      <w:r>
+        <w:rPr>
+          <w:rStyle w:val="CdigoHTML"/>
+          <w:rFonts w:eastAsiaTheme="minorHAnsi"/>
+          <w:color w:val="FFFFFF"/>
+          <w:shd w:val="clear" w:color="auto" w:fill="272822"/>
+        </w:rPr>
+        <w:t>0000</w:t>
+      </w:r>
+      <w:r>
+        <w:rPr>
+          <w:rFonts w:ascii="Source Serif Pro" w:hAnsi="Source Serif Pro"/>
+          <w:color w:val="C0C0C0"/>
+          <w:sz w:val="27"/>
+          <w:szCs w:val="27"/>
+          <w:shd w:val="clear" w:color="auto" w:fill="121212"/>
+        </w:rPr>
+        <w:t>).</w:t>
+      </w:r>
+    </w:p>
+    <w:p>
+      <w:pPr>
+        <w:rPr>
+          <w:b/>
+          <w:bCs/>
+        </w:rPr>
+      </w:pPr>
+      <w:r>
+        <w:rPr>
+          <w:b/>
+          <w:bCs/>
+        </w:rPr>
+        <w:t>-</w:t>
+      </w:r>
+      <w:proofErr w:type="spellStart"/>
+      <w:r>
+        <w:rPr>
+          <w:b/>
+          <w:bCs/>
+        </w:rPr>
+        <w:t>KeyboardType</w:t>
+      </w:r>
+      <w:proofErr w:type="spellEnd"/>
+    </w:p>
+    <w:p>
+      <w:r>
+        <w:t xml:space="preserve">Ativa teclado para um uso </w:t>
+      </w:r>
+      <w:proofErr w:type="gramStart"/>
+      <w:r>
+        <w:t>especifico</w:t>
+      </w:r>
+      <w:proofErr w:type="gramEnd"/>
+      <w:r>
+        <w:t xml:space="preserve"> de dado para ser utilizado no campo de input</w:t>
+      </w:r>
+    </w:p>
+    <w:p>
+      <w:r>
+        <w:rPr>
+          <w:b/>
+          <w:bCs/>
+        </w:rPr>
+        <w:t>-</w:t>
+      </w:r>
+      <w:proofErr w:type="spellStart"/>
+      <w:r>
+        <w:rPr>
+          <w:b/>
+          <w:bCs/>
+        </w:rPr>
+        <w:t>ElevatorButton</w:t>
+      </w:r>
+      <w:proofErr w:type="spellEnd"/>
+    </w:p>
+    <w:p>
+      <w:pPr>
+        <w:rPr>
           <w:u w:val="single"/>
         </w:rPr>
       </w:pPr>
+      <w:r>
+        <w:t xml:space="preserve">Botão </w:t>
+      </w:r>
+      <w:proofErr w:type="spellStart"/>
+      <w:r>
+        <w:t>add</w:t>
+      </w:r>
+      <w:proofErr w:type="spellEnd"/>
+      <w:r>
+        <w:t xml:space="preserve"> para o envio de informações</w:t>
+      </w:r>
     </w:p>
     <w:sectPr>
       <w:pgSz w:w="11906" w:h="16838"/>
@@ -691,6 +1566,30 @@
     <w:semiHidden/>
     <w:unhideWhenUsed/>
   </w:style>
+  <w:style w:type="character" w:styleId="CdigoHTML">
+    <w:name w:val="HTML Code"/>
+    <w:basedOn w:val="Fontepargpadro"/>
+    <w:uiPriority w:val="99"/>
+    <w:semiHidden/>
+    <w:unhideWhenUsed/>
+    <w:rsid w:val="005947E2"/>
+    <w:rPr>
+      <w:rFonts w:ascii="Courier New" w:eastAsia="Times New Roman" w:hAnsi="Courier New" w:cs="Courier New"/>
+      <w:sz w:val="20"/>
+      <w:szCs w:val="20"/>
+    </w:rPr>
+  </w:style>
+  <w:style w:type="character" w:styleId="nfase">
+    <w:name w:val="Emphasis"/>
+    <w:basedOn w:val="Fontepargpadro"/>
+    <w:uiPriority w:val="20"/>
+    <w:qFormat/>
+    <w:rsid w:val="005947E2"/>
+    <w:rPr>
+      <w:i/>
+      <w:iCs/>
+    </w:rPr>
+  </w:style>
 </w:styles>
 </file>
 

</xml_diff>